<commit_message>
fürs erste feritg :-)
</commit_message>
<xml_diff>
--- a/Backup Check of Last Resort/config.docx
+++ b/Backup Check of Last Resort/config.docx
@@ -16,25 +16,7 @@
           <w:bCs/>
           <w:lang w:val="en-US"/>
         </w:rPr>
-        <w:t xml:space="preserve">Only </w:t>
-      </w:r>
-      <w:proofErr w:type="spellStart"/>
-      <w:r>
-        <w:rPr>
-          <w:b/>
-          <w:bCs/>
-          <w:lang w:val="en-US"/>
-        </w:rPr>
-        <w:t>Vmware</w:t>
-      </w:r>
-      <w:proofErr w:type="spellEnd"/>
-      <w:r>
-        <w:rPr>
-          <w:b/>
-          <w:bCs/>
-          <w:lang w:val="en-US"/>
-        </w:rPr>
-        <w:t xml:space="preserve">: </w:t>
+        <w:t xml:space="preserve">Only Vmware: </w:t>
       </w:r>
     </w:p>
     <w:p>
@@ -128,21 +110,7 @@
         <w:rPr>
           <w:lang w:val="en-US"/>
         </w:rPr>
-        <w:t xml:space="preserve"> and </w:t>
-      </w:r>
-      <w:proofErr w:type="gramStart"/>
-      <w:r>
-        <w:rPr>
-          <w:lang w:val="en-US"/>
-        </w:rPr>
-        <w:t>group</w:t>
-      </w:r>
-      <w:proofErr w:type="gramEnd"/>
-      <w:r>
-        <w:rPr>
-          <w:lang w:val="en-US"/>
-        </w:rPr>
-        <w:t xml:space="preserve"> </w:t>
+        <w:t xml:space="preserve"> and group </w:t>
       </w:r>
     </w:p>
     <w:p>
@@ -255,16 +223,8 @@
         <w:rPr>
           <w:lang w:val="en-US"/>
         </w:rPr>
-        <w:t xml:space="preserve">change Session Type (Line 16) to </w:t>
-      </w:r>
-      <w:proofErr w:type="spellStart"/>
-      <w:r>
-        <w:rPr>
-          <w:lang w:val="en-US"/>
-        </w:rPr>
-        <w:t>RestrictedRemoteServer</w:t>
-      </w:r>
-      <w:proofErr w:type="spellEnd"/>
+        <w:t>change Session Type (Line 16) to RestrictedRemoteServer</w:t>
+      </w:r>
       <w:r>
         <w:rPr>
           <w:lang w:val="en-US"/>
@@ -272,14 +232,12 @@
         <w:br/>
         <w:t xml:space="preserve">enable </w:t>
       </w:r>
-      <w:proofErr w:type="spellStart"/>
       <w:r>
         <w:rPr>
           <w:lang w:val="en-US"/>
         </w:rPr>
         <w:t>RunAsVirtualAccount</w:t>
       </w:r>
-      <w:proofErr w:type="spellEnd"/>
       <w:r>
         <w:rPr>
           <w:lang w:val="en-US"/>
@@ -299,14 +257,12 @@
         <w:br/>
         <w:t xml:space="preserve">configure </w:t>
       </w:r>
-      <w:proofErr w:type="spellStart"/>
       <w:r>
         <w:rPr>
           <w:lang w:val="en-US"/>
         </w:rPr>
         <w:t>RoleDefinitions</w:t>
       </w:r>
-      <w:proofErr w:type="spellEnd"/>
       <w:r>
         <w:rPr>
           <w:lang w:val="en-US"/>
@@ -319,28 +275,12 @@
         </w:rPr>
         <w:br/>
       </w:r>
-      <w:proofErr w:type="spellStart"/>
-      <w:r>
-        <w:rPr>
-          <w:lang w:val="en-US"/>
-        </w:rPr>
-        <w:t>RoleDefinitions</w:t>
-      </w:r>
-      <w:proofErr w:type="spellEnd"/>
-      <w:r>
-        <w:rPr>
-          <w:lang w:val="en-US"/>
-        </w:rPr>
-        <w:t xml:space="preserve"> = </w:t>
-      </w:r>
-      <w:proofErr w:type="gramStart"/>
-      <w:r>
-        <w:rPr>
-          <w:lang w:val="en-US"/>
-        </w:rPr>
-        <w:t>@{ '</w:t>
-      </w:r>
-      <w:proofErr w:type="gramEnd"/>
+      <w:r>
+        <w:rPr>
+          <w:lang w:val="en-US"/>
+        </w:rPr>
+        <w:t>RoleDefinitions = @{ '</w:t>
+      </w:r>
       <w:r>
         <w:rPr>
           <w:lang w:val="en-US"/>
@@ -351,21 +291,7 @@
         <w:rPr>
           <w:lang w:val="en-US"/>
         </w:rPr>
-        <w:t>\read-</w:t>
-      </w:r>
-      <w:proofErr w:type="spellStart"/>
-      <w:r>
-        <w:rPr>
-          <w:lang w:val="en-US"/>
-        </w:rPr>
-        <w:t>hyperv</w:t>
-      </w:r>
-      <w:proofErr w:type="spellEnd"/>
-      <w:r>
-        <w:rPr>
-          <w:lang w:val="en-US"/>
-        </w:rPr>
-        <w:t xml:space="preserve">-server' = @{ </w:t>
+        <w:t xml:space="preserve">\read-hyperv-server' = @{ </w:t>
       </w:r>
       <w:r>
         <w:rPr>
@@ -377,35 +303,7 @@
         <w:rPr>
           <w:lang w:val="en-US"/>
         </w:rPr>
-        <w:t>'</w:t>
-      </w:r>
-      <w:proofErr w:type="spellStart"/>
-      <w:r>
-        <w:rPr>
-          <w:lang w:val="en-US"/>
-        </w:rPr>
-        <w:t>RoleCapabilities</w:t>
-      </w:r>
-      <w:proofErr w:type="spellEnd"/>
-      <w:r>
-        <w:rPr>
-          <w:lang w:val="en-US"/>
-        </w:rPr>
-        <w:t>' = '</w:t>
-      </w:r>
-      <w:proofErr w:type="spellStart"/>
-      <w:r>
-        <w:rPr>
-          <w:lang w:val="en-US"/>
-        </w:rPr>
-        <w:t>HVread</w:t>
-      </w:r>
-      <w:proofErr w:type="spellEnd"/>
-      <w:r>
-        <w:rPr>
-          <w:lang w:val="en-US"/>
-        </w:rPr>
-        <w:t>' }}</w:t>
+        <w:t>'RoleCapabilities' = 'HVread' }}</w:t>
       </w:r>
       <w:r>
         <w:rPr>
@@ -425,38 +323,31 @@
         </w:rPr>
         <w:br/>
       </w:r>
-      <w:proofErr w:type="spellStart"/>
       <w:r>
         <w:rPr>
           <w:b/>
           <w:bCs/>
           <w:lang w:val="en-US"/>
         </w:rPr>
-        <w:t>ModulestoImport</w:t>
-      </w:r>
-      <w:proofErr w:type="spellEnd"/>
-      <w:r>
-        <w:rPr>
-          <w:b/>
-          <w:bCs/>
-          <w:lang w:val="en-US"/>
-        </w:rPr>
-        <w:t xml:space="preserve"> = ‘Hyper-V’</w:t>
-      </w:r>
-    </w:p>
-    <w:p>
-      <w:pPr>
-        <w:pStyle w:val="KeinLeerraum"/>
-        <w:rPr>
-          <w:lang w:val="en-US"/>
-        </w:rPr>
-      </w:pPr>
-    </w:p>
-    <w:p>
-      <w:pPr>
-        <w:pStyle w:val="KeinLeerraum"/>
-      </w:pPr>
-      <w:r>
+        <w:t>ModulestoImport = ‘Hyper-V’</w:t>
+      </w:r>
+    </w:p>
+    <w:p>
+      <w:pPr>
+        <w:pStyle w:val="KeinLeerraum"/>
+        <w:rPr>
+          <w:lang w:val="en-US"/>
+        </w:rPr>
+      </w:pPr>
+    </w:p>
+    <w:p>
+      <w:pPr>
+        <w:pStyle w:val="KeinLeerraum"/>
+      </w:pPr>
+      <w:r>
+        <w:rPr>
+          <w:noProof/>
+        </w:rPr>
         <w:drawing>
           <wp:inline distT="0" distB="0" distL="0" distR="0" wp14:anchorId="4F4C66F5" wp14:editId="026077E8">
             <wp:extent cx="5731510" cy="3268345"/>
@@ -533,21 +424,7 @@
         <w:rPr>
           <w:lang w:val="en-US"/>
         </w:rPr>
-        <w:t>New-</w:t>
-      </w:r>
-      <w:proofErr w:type="spellStart"/>
-      <w:r>
-        <w:rPr>
-          <w:lang w:val="en-US"/>
-        </w:rPr>
-        <w:t>PSRoleCapabilityFile</w:t>
-      </w:r>
-      <w:proofErr w:type="spellEnd"/>
-      <w:r>
-        <w:rPr>
-          <w:lang w:val="en-US"/>
-        </w:rPr>
-        <w:t xml:space="preserve"> -Path 'C:\Program Files\WindowsPowerShell\Modules\JEA\RoleCapabilities\</w:t>
+        <w:t>New-PSRoleCapabilityFile -Path 'C:\Program Files\WindowsPowerShell\Modules\JEA\RoleCapabilities\</w:t>
       </w:r>
       <w:r>
         <w:rPr>
@@ -578,29 +455,7 @@
           <w:lang w:val="en-US"/>
         </w:rPr>
         <w:br/>
-        <w:t xml:space="preserve">Maybe change Author (7), </w:t>
-      </w:r>
-      <w:proofErr w:type="spellStart"/>
-      <w:proofErr w:type="gramStart"/>
-      <w:r>
-        <w:rPr>
-          <w:lang w:val="en-US"/>
-        </w:rPr>
-        <w:t>ComanyName</w:t>
-      </w:r>
-      <w:proofErr w:type="spellEnd"/>
-      <w:r>
-        <w:rPr>
-          <w:lang w:val="en-US"/>
-        </w:rPr>
-        <w:t>(</w:t>
-      </w:r>
-      <w:proofErr w:type="gramEnd"/>
-      <w:r>
-        <w:rPr>
-          <w:lang w:val="en-US"/>
-        </w:rPr>
-        <w:t>13) and Copyright (16)</w:t>
+        <w:t>Maybe change Author (7), ComanyName(13) and Copyright (16)</w:t>
       </w:r>
     </w:p>
     <w:p>
@@ -625,14 +480,12 @@
         <w:lastRenderedPageBreak/>
         <w:t xml:space="preserve">Change </w:t>
       </w:r>
-      <w:proofErr w:type="spellStart"/>
       <w:r>
         <w:rPr>
           <w:lang w:val="en-US"/>
         </w:rPr>
         <w:t>VisibleCmdlets</w:t>
       </w:r>
-      <w:proofErr w:type="spellEnd"/>
       <w:r>
         <w:rPr>
           <w:lang w:val="en-US"/>
@@ -645,28 +498,12 @@
         </w:rPr>
         <w:br/>
       </w:r>
-      <w:proofErr w:type="spellStart"/>
-      <w:r>
-        <w:rPr>
-          <w:lang w:val="en-US"/>
-        </w:rPr>
-        <w:t>VisibleCmdlets</w:t>
-      </w:r>
-      <w:proofErr w:type="spellEnd"/>
-      <w:r>
-        <w:rPr>
-          <w:lang w:val="en-US"/>
-        </w:rPr>
-        <w:t xml:space="preserve"> = </w:t>
-      </w:r>
-      <w:proofErr w:type="gramStart"/>
-      <w:r>
-        <w:rPr>
-          <w:lang w:val="en-US"/>
-        </w:rPr>
-        <w:t>@{</w:t>
-      </w:r>
-      <w:proofErr w:type="gramEnd"/>
+      <w:r>
+        <w:rPr>
+          <w:lang w:val="en-US"/>
+        </w:rPr>
+        <w:t>VisibleCmdlets = @{</w:t>
+      </w:r>
     </w:p>
     <w:p>
       <w:pPr>
@@ -693,16 +530,8 @@
         <w:rPr>
           <w:lang w:val="en-US"/>
         </w:rPr>
-        <w:t xml:space="preserve">    Parameters = </w:t>
-      </w:r>
-      <w:proofErr w:type="gramStart"/>
-      <w:r>
-        <w:rPr>
-          <w:lang w:val="en-US"/>
-        </w:rPr>
-        <w:t>@(</w:t>
-      </w:r>
-      <w:proofErr w:type="gramEnd"/>
+        <w:t xml:space="preserve">    Parameters = @(</w:t>
+      </w:r>
     </w:p>
     <w:p>
       <w:pPr>
@@ -823,35 +652,13 @@
         <w:rPr>
           <w:lang w:val="en-US"/>
         </w:rPr>
-        <w:t>Register-</w:t>
-      </w:r>
-      <w:proofErr w:type="spellStart"/>
-      <w:r>
-        <w:rPr>
-          <w:lang w:val="en-US"/>
-        </w:rPr>
-        <w:t>PSSessionConfiguration</w:t>
-      </w:r>
-      <w:proofErr w:type="spellEnd"/>
-      <w:r>
-        <w:rPr>
-          <w:lang w:val="en-US"/>
-        </w:rPr>
-        <w:t xml:space="preserve"> -Name </w:t>
-      </w:r>
-      <w:proofErr w:type="spellStart"/>
-      <w:r>
-        <w:rPr>
-          <w:lang w:val="en-US"/>
-        </w:rPr>
-        <w:t>HVread</w:t>
-      </w:r>
-      <w:proofErr w:type="spellEnd"/>
-      <w:r>
-        <w:rPr>
-          <w:lang w:val="en-US"/>
-        </w:rPr>
-        <w:t xml:space="preserve"> </w:t>
+        <w:t xml:space="preserve">Register-PSSessionConfiguration -Name </w:t>
+      </w:r>
+      <w:r>
+        <w:rPr>
+          <w:lang w:val="en-US"/>
+        </w:rPr>
+        <w:t xml:space="preserve">HVread </w:t>
       </w:r>
       <w:r>
         <w:rPr>
@@ -869,44 +676,20 @@
         <w:rPr>
           <w:lang w:val="en-US"/>
         </w:rPr>
-        <w:t>\_</w:t>
-      </w:r>
-      <w:proofErr w:type="spellStart"/>
-      <w:r>
-        <w:rPr>
-          <w:lang w:val="en-US"/>
-        </w:rPr>
-        <w:t>adminfiles</w:t>
-      </w:r>
-      <w:proofErr w:type="spellEnd"/>
+        <w:t>\_adminfiles\dauerhaft</w:t>
+      </w:r>
       <w:r>
         <w:rPr>
           <w:lang w:val="en-US"/>
         </w:rPr>
         <w:t>\</w:t>
       </w:r>
-      <w:proofErr w:type="spellStart"/>
-      <w:r>
-        <w:rPr>
-          <w:lang w:val="en-US"/>
-        </w:rPr>
-        <w:t>dauerhaft</w:t>
-      </w:r>
-      <w:proofErr w:type="spellEnd"/>
-      <w:r>
-        <w:rPr>
-          <w:lang w:val="en-US"/>
-        </w:rPr>
-        <w:t>\</w:t>
-      </w:r>
-      <w:proofErr w:type="spellStart"/>
       <w:r>
         <w:rPr>
           <w:lang w:val="en-US"/>
         </w:rPr>
         <w:t>hv_conf.pssc</w:t>
       </w:r>
-      <w:proofErr w:type="spellEnd"/>
       <w:r>
         <w:rPr>
           <w:lang w:val="en-US"/>
@@ -937,6 +720,11 @@
           <w:lang w:val="en-US"/>
         </w:rPr>
         <w:t>Restart-Service WinRM</w:t>
+      </w:r>
+    </w:p>
+    <w:p>
+      <w:r>
+        <w:br w:type="page"/>
       </w:r>
     </w:p>
     <w:p/>
@@ -944,61 +732,68 @@
     <w:p>
       <w:pPr>
         <w:pStyle w:val="KeinLeerraum"/>
-      </w:pPr>
-    </w:p>
-    <w:p>
-      <w:pPr>
-        <w:pStyle w:val="KeinLeerraum"/>
-        <w:rPr>
-          <w:lang w:val="en-US"/>
-        </w:rPr>
-      </w:pPr>
-    </w:p>
-    <w:p>
-      <w:r>
-        <w:rPr>
-          <w:noProof/>
-        </w:rPr>
-        <w:drawing>
-          <wp:inline distT="0" distB="0" distL="0" distR="0" wp14:anchorId="07EADDC3" wp14:editId="06F4F1DB">
-            <wp:extent cx="5731510" cy="1981200"/>
-            <wp:effectExtent l="0" t="0" r="2540" b="0"/>
-            <wp:docPr id="3" name="Grafik 3"/>
-            <wp:cNvGraphicFramePr>
-              <a:graphicFrameLocks xmlns:a="http://schemas.openxmlformats.org/drawingml/2006/main" noChangeAspect="1"/>
-            </wp:cNvGraphicFramePr>
-            <a:graphic xmlns:a="http://schemas.openxmlformats.org/drawingml/2006/main">
-              <a:graphicData uri="http://schemas.openxmlformats.org/drawingml/2006/picture">
-                <pic:pic xmlns:pic="http://schemas.openxmlformats.org/drawingml/2006/picture">
-                  <pic:nvPicPr>
-                    <pic:cNvPr id="1" name=""/>
-                    <pic:cNvPicPr/>
-                  </pic:nvPicPr>
-                  <pic:blipFill>
-                    <a:blip r:embed="rId7"/>
-                    <a:stretch>
-                      <a:fillRect/>
-                    </a:stretch>
-                  </pic:blipFill>
-                  <pic:spPr>
-                    <a:xfrm>
-                      <a:off x="0" y="0"/>
-                      <a:ext cx="5731510" cy="1981200"/>
-                    </a:xfrm>
-                    <a:prstGeom prst="rect">
-                      <a:avLst/>
-                    </a:prstGeom>
-                  </pic:spPr>
-                </pic:pic>
-              </a:graphicData>
-            </a:graphic>
-          </wp:inline>
-        </w:drawing>
-      </w:r>
-    </w:p>
-    <w:p>
+        <w:rPr>
+          <w:lang w:val="en-US"/>
+        </w:rPr>
+      </w:pPr>
+      <w:r>
+        <w:rPr>
+          <w:lang w:val="en-US"/>
+        </w:rPr>
+        <w:t xml:space="preserve">all: </w:t>
+      </w:r>
+    </w:p>
+    <w:p>
+      <w:pPr>
+        <w:pStyle w:val="KeinLeerraum"/>
+        <w:rPr>
+          <w:lang w:val="en-US"/>
+        </w:rPr>
+      </w:pPr>
+    </w:p>
+    <w:p>
+      <w:pPr>
+        <w:rPr>
+          <w:lang w:val="en-US"/>
+        </w:rPr>
+      </w:pPr>
+      <w:r>
+        <w:rPr>
+          <w:lang w:val="en-US"/>
+        </w:rPr>
+        <w:t>nsclient.ini</w:t>
+      </w:r>
+    </w:p>
+    <w:p>
+      <w:r>
+        <w:t>[/settings/external scripts/scripts]</w:t>
+      </w:r>
+    </w:p>
+    <w:p>
+      <w:r>
+        <w:t>allow arguments=true</w:t>
+      </w:r>
+    </w:p>
+    <w:p>
+      <w:pPr>
+        <w:rPr>
+          <w:lang w:val="en-US"/>
+        </w:rPr>
+      </w:pPr>
       <w:r>
         <w:t>alias_BCOLR = cmd /c echo scripts/vm_bak_check.ps1; exit($lastexitcode) | powershell.exe -command -</w:t>
+      </w:r>
+      <w:r>
+        <w:br/>
+      </w:r>
+      <w:r>
+        <w:br/>
+      </w:r>
+      <w:r>
+        <w:rPr>
+          <w:lang w:val="en-US"/>
+        </w:rPr>
+        <w:t>Restart NSclient Service</w:t>
       </w:r>
     </w:p>
     <w:p/>
@@ -1023,7 +818,7 @@
                     <pic:cNvPicPr/>
                   </pic:nvPicPr>
                   <pic:blipFill>
-                    <a:blip r:embed="rId8"/>
+                    <a:blip r:embed="rId7"/>
                     <a:stretch>
                       <a:fillRect/>
                     </a:stretch>

</xml_diff>